<commit_message>
in line fixes on webserver coming home
</commit_message>
<xml_diff>
--- a/docs/art_registration.docx
+++ b/docs/art_registration.docx
@@ -7,7 +7,6 @@
       <w:pPr>
         <w:pStyle w:val="Heading1"/>
         <w:contextualSpacing w:val="0"/>
-        <w:jc w:val="center"/>
       </w:pPr>
       <w:bookmarkStart w:colFirst="0" w:colLast="0" w:name="h.wl4cftzek05g" w:id="0"/>
       <w:bookmarkEnd w:id="0"/>
@@ -21,7 +20,6 @@
     <w:p>
       <w:pPr>
         <w:contextualSpacing w:val="0"/>
-        <w:jc w:val="center"/>
       </w:pPr>
       <w:r>
         <w:rPr>
@@ -95,13 +93,9 @@
           </w:tcPr>
           <w:p>
             <w:pPr>
-              <w:keepNext w:val="0"/>
-              <w:keepLines w:val="0"/>
-              <w:widowControl w:val="0"/>
-              <w:spacing w:after="0" w:before="0" w:line="240" w:lineRule="auto"/>
-              <w:ind w:left="0" w:right="0" w:firstLine="0"/>
-              <w:contextualSpacing w:val="0"/>
-              <w:jc w:val="left"/>
+              <w:spacing w:after="0" w:before="0" w:line="240" w:lineRule="auto"/>
+              <w:ind w:left="0" w:firstLine="0"/>
+              <w:contextualSpacing w:val="0"/>
             </w:pPr>
             <w:r>
               <w:rPr>
@@ -122,13 +116,9 @@
           </w:tcPr>
           <w:p>
             <w:pPr>
-              <w:keepNext w:val="0"/>
-              <w:keepLines w:val="0"/>
-              <w:widowControl w:val="0"/>
-              <w:spacing w:after="0" w:before="0" w:line="240" w:lineRule="auto"/>
-              <w:ind w:left="0" w:right="0" w:firstLine="0"/>
-              <w:contextualSpacing w:val="0"/>
-              <w:jc w:val="left"/>
+              <w:spacing w:after="0" w:before="0" w:line="240" w:lineRule="auto"/>
+              <w:ind w:left="0" w:firstLine="0"/>
+              <w:contextualSpacing w:val="0"/>
             </w:pPr>
             <w:r>
               <w:rPr>
@@ -150,13 +140,9 @@
           </w:tcPr>
           <w:p>
             <w:pPr>
-              <w:keepNext w:val="0"/>
-              <w:keepLines w:val="0"/>
-              <w:widowControl w:val="0"/>
-              <w:spacing w:after="0" w:before="0" w:line="240" w:lineRule="auto"/>
-              <w:ind w:left="0" w:right="0" w:firstLine="0"/>
-              <w:contextualSpacing w:val="0"/>
-              <w:jc w:val="left"/>
+              <w:spacing w:after="0" w:before="0" w:line="240" w:lineRule="auto"/>
+              <w:ind w:left="0" w:firstLine="0"/>
+              <w:contextualSpacing w:val="0"/>
             </w:pPr>
             <w:r>
               <w:rPr>
@@ -177,13 +163,9 @@
           </w:tcPr>
           <w:p>
             <w:pPr>
-              <w:keepNext w:val="0"/>
-              <w:keepLines w:val="0"/>
-              <w:widowControl w:val="0"/>
-              <w:spacing w:after="0" w:before="0" w:line="240" w:lineRule="auto"/>
-              <w:ind w:left="0" w:right="0" w:firstLine="0"/>
-              <w:contextualSpacing w:val="0"/>
-              <w:jc w:val="left"/>
+              <w:spacing w:after="0" w:before="0" w:line="240" w:lineRule="auto"/>
+              <w:ind w:left="0" w:firstLine="0"/>
+              <w:contextualSpacing w:val="0"/>
             </w:pPr>
             <w:r>
               <w:rPr>
@@ -205,13 +187,9 @@
           </w:tcPr>
           <w:p>
             <w:pPr>
-              <w:keepNext w:val="0"/>
-              <w:keepLines w:val="0"/>
-              <w:widowControl w:val="0"/>
-              <w:spacing w:after="0" w:before="0" w:line="240" w:lineRule="auto"/>
-              <w:ind w:left="0" w:right="0" w:firstLine="0"/>
-              <w:contextualSpacing w:val="0"/>
-              <w:jc w:val="left"/>
+              <w:spacing w:after="0" w:before="0" w:line="240" w:lineRule="auto"/>
+              <w:ind w:left="0" w:firstLine="0"/>
+              <w:contextualSpacing w:val="0"/>
             </w:pPr>
             <w:r>
               <w:rPr>
@@ -232,13 +210,9 @@
           </w:tcPr>
           <w:p>
             <w:pPr>
-              <w:keepNext w:val="0"/>
-              <w:keepLines w:val="0"/>
-              <w:widowControl w:val="0"/>
-              <w:spacing w:after="0" w:before="0" w:line="240" w:lineRule="auto"/>
-              <w:ind w:left="0" w:right="0" w:firstLine="0"/>
-              <w:contextualSpacing w:val="0"/>
-              <w:jc w:val="left"/>
+              <w:spacing w:after="0" w:before="0" w:line="240" w:lineRule="auto"/>
+              <w:ind w:left="0" w:firstLine="0"/>
+              <w:contextualSpacing w:val="0"/>
             </w:pPr>
             <w:r>
               <w:rPr>
@@ -260,13 +234,9 @@
           </w:tcPr>
           <w:p>
             <w:pPr>
-              <w:keepNext w:val="0"/>
-              <w:keepLines w:val="0"/>
-              <w:widowControl w:val="0"/>
-              <w:spacing w:after="0" w:before="0" w:line="240" w:lineRule="auto"/>
-              <w:ind w:left="0" w:right="0" w:firstLine="0"/>
-              <w:contextualSpacing w:val="0"/>
-              <w:jc w:val="left"/>
+              <w:spacing w:after="0" w:before="0" w:line="240" w:lineRule="auto"/>
+              <w:ind w:left="0" w:firstLine="0"/>
+              <w:contextualSpacing w:val="0"/>
             </w:pPr>
             <w:r>
               <w:rPr>
@@ -287,13 +257,9 @@
           </w:tcPr>
           <w:p>
             <w:pPr>
-              <w:keepNext w:val="0"/>
-              <w:keepLines w:val="0"/>
-              <w:widowControl w:val="0"/>
-              <w:spacing w:after="0" w:before="0" w:line="240" w:lineRule="auto"/>
-              <w:ind w:left="0" w:right="0" w:firstLine="0"/>
-              <w:contextualSpacing w:val="0"/>
-              <w:jc w:val="left"/>
+              <w:spacing w:after="0" w:before="0" w:line="240" w:lineRule="auto"/>
+              <w:ind w:left="0" w:firstLine="0"/>
+              <w:contextualSpacing w:val="0"/>
             </w:pPr>
             <w:r>
               <w:rPr>
@@ -315,13 +281,9 @@
           </w:tcPr>
           <w:p>
             <w:pPr>
-              <w:keepNext w:val="0"/>
-              <w:keepLines w:val="0"/>
-              <w:widowControl w:val="0"/>
-              <w:spacing w:after="0" w:before="0" w:line="240" w:lineRule="auto"/>
-              <w:ind w:left="0" w:right="0" w:firstLine="0"/>
-              <w:contextualSpacing w:val="0"/>
-              <w:jc w:val="left"/>
+              <w:spacing w:after="0" w:before="0" w:line="240" w:lineRule="auto"/>
+              <w:ind w:left="0" w:firstLine="0"/>
+              <w:contextualSpacing w:val="0"/>
             </w:pPr>
             <w:r>
               <w:rPr>
@@ -342,13 +304,9 @@
           </w:tcPr>
           <w:p>
             <w:pPr>
-              <w:keepNext w:val="0"/>
-              <w:keepLines w:val="0"/>
-              <w:widowControl w:val="0"/>
-              <w:spacing w:after="0" w:before="0" w:line="240" w:lineRule="auto"/>
-              <w:ind w:left="0" w:right="0" w:firstLine="0"/>
-              <w:contextualSpacing w:val="0"/>
-              <w:jc w:val="left"/>
+              <w:spacing w:after="0" w:before="0" w:line="240" w:lineRule="auto"/>
+              <w:ind w:left="0" w:firstLine="0"/>
+              <w:contextualSpacing w:val="0"/>
             </w:pPr>
             <w:r>
               <w:rPr>
@@ -371,13 +329,9 @@
           </w:tcPr>
           <w:p>
             <w:pPr>
-              <w:keepNext w:val="0"/>
-              <w:keepLines w:val="0"/>
-              <w:widowControl w:val="0"/>
-              <w:spacing w:after="0" w:before="0" w:line="240" w:lineRule="auto"/>
-              <w:ind w:left="0" w:right="0" w:firstLine="0"/>
-              <w:contextualSpacing w:val="0"/>
-              <w:jc w:val="left"/>
+              <w:spacing w:after="0" w:before="0" w:line="240" w:lineRule="auto"/>
+              <w:ind w:left="0" w:firstLine="0"/>
+              <w:contextualSpacing w:val="0"/>
             </w:pPr>
             <w:r>
               <w:rPr>
@@ -398,13 +352,9 @@
           </w:tcPr>
           <w:p>
             <w:pPr>
-              <w:keepNext w:val="0"/>
-              <w:keepLines w:val="0"/>
-              <w:widowControl w:val="0"/>
-              <w:spacing w:after="0" w:before="0" w:line="240" w:lineRule="auto"/>
-              <w:ind w:left="0" w:right="0" w:firstLine="0"/>
-              <w:contextualSpacing w:val="0"/>
-              <w:jc w:val="left"/>
+              <w:spacing w:after="0" w:before="0" w:line="240" w:lineRule="auto"/>
+              <w:ind w:left="0" w:firstLine="0"/>
+              <w:contextualSpacing w:val="0"/>
             </w:pPr>
             <w:r>
               <w:rPr>
@@ -426,13 +376,9 @@
           </w:tcPr>
           <w:p>
             <w:pPr>
-              <w:keepNext w:val="0"/>
-              <w:keepLines w:val="0"/>
-              <w:widowControl w:val="0"/>
-              <w:spacing w:after="0" w:before="0" w:line="240" w:lineRule="auto"/>
-              <w:ind w:left="0" w:right="0" w:firstLine="0"/>
-              <w:contextualSpacing w:val="0"/>
-              <w:jc w:val="left"/>
+              <w:spacing w:after="0" w:before="0" w:line="240" w:lineRule="auto"/>
+              <w:ind w:left="0" w:firstLine="0"/>
+              <w:contextualSpacing w:val="0"/>
             </w:pPr>
             <w:r>
               <w:rPr>
@@ -453,13 +399,9 @@
           </w:tcPr>
           <w:p>
             <w:pPr>
-              <w:keepNext w:val="0"/>
-              <w:keepLines w:val="0"/>
-              <w:widowControl w:val="0"/>
-              <w:spacing w:after="0" w:before="0" w:line="240" w:lineRule="auto"/>
-              <w:ind w:left="0" w:right="0" w:firstLine="0"/>
-              <w:contextualSpacing w:val="0"/>
-              <w:jc w:val="left"/>
+              <w:spacing w:after="0" w:before="0" w:line="240" w:lineRule="auto"/>
+              <w:ind w:left="0" w:firstLine="0"/>
+              <w:contextualSpacing w:val="0"/>
             </w:pPr>
             <w:r>
               <w:rPr>
@@ -488,17 +430,28 @@
         <w:rPr>
           <w:rtl w:val="0"/>
         </w:rPr>
-      </w:r>
-    </w:p>
-    <w:p>
-      <w:pPr>
-        <w:contextualSpacing w:val="0"/>
-      </w:pPr>
-      <w:r>
-        <w:rPr>
-          <w:rtl w:val="0"/>
-        </w:rPr>
-        <w:t xml:space="preserve">Please note: The Bacchanalia and Art Festival specifically disclaims any liability for the loss, damage, or theft of any artwork exhibited or stored on its premises. Artists are responsible for insuring their own work from delivery to pick-up and return to artist. </w:t>
+        <w:t xml:space="preserve">Registration Fee $5, per piece, gallery cut for a sale will be 50% and we will give the artist a check.  </w:t>
+      </w:r>
+    </w:p>
+    <w:p>
+      <w:pPr>
+        <w:contextualSpacing w:val="0"/>
+      </w:pPr>
+      <w:r>
+        <w:rPr>
+          <w:rtl w:val="0"/>
+        </w:rPr>
+      </w:r>
+    </w:p>
+    <w:p>
+      <w:pPr>
+        <w:contextualSpacing w:val="0"/>
+      </w:pPr>
+      <w:r>
+        <w:rPr>
+          <w:rtl w:val="0"/>
+        </w:rPr>
+        <w:t xml:space="preserve">Please note: The Bacchanalia and Art Festival specifically disclaims any liability for the loss, damage, or theft of any artwork exhibited or stored on its premises. Artists are responsible for insuring their own work from delivery to pick-up and return to artist. When the event gets closer we will contact you to make arrangments to get the art for the show.  </w:t>
       </w:r>
     </w:p>
     <w:p>
@@ -606,6 +559,27 @@
           <w:rtl w:val="0"/>
         </w:rPr>
         <w:t xml:space="preserve">____________________________</w:t>
+      </w:r>
+    </w:p>
+    <w:p>
+      <w:pPr>
+        <w:contextualSpacing w:val="0"/>
+      </w:pPr>
+      <w:r>
+        <w:rPr>
+          <w:rtl w:val="0"/>
+        </w:rPr>
+      </w:r>
+    </w:p>
+    <w:p>
+      <w:pPr>
+        <w:contextualSpacing w:val="0"/>
+      </w:pPr>
+      <w:r>
+        <w:rPr>
+          <w:rtl w:val="0"/>
+        </w:rPr>
+        <w:t xml:space="preserve">You can email the form to flaxeater@gmail.com</w:t>
       </w:r>
     </w:p>
     <w:sectPr>

</xml_diff>